<commit_message>
Assigments 1, 2 complete
</commit_message>
<xml_diff>
--- a/Laboration 2 iterativ mjukvaruutveckling.docx
+++ b/Laboration 2 iterativ mjukvaruutveckling.docx
@@ -126,16 +126,7 @@
           </w:tcPr>
           <w:p>
             <w:r>
-              <w:t xml:space="preserve">15.15 </w:t>
-            </w:r>
-            <w:r>
-              <w:t>–</w:t>
-            </w:r>
-            <w:r>
-              <w:t xml:space="preserve"> </w:t>
-            </w:r>
-            <w:r>
-              <w:t>16.00</w:t>
+              <w:t>3 timmar</w:t>
             </w:r>
           </w:p>
         </w:tc>
@@ -143,7 +134,11 @@
           <w:tcPr>
             <w:tcW w:w="6345" w:type="dxa"/>
           </w:tcPr>
-          <w:p/>
+          <w:p>
+            <w:r>
+              <w:t>Steg 1 - 4</w:t>
+            </w:r>
+          </w:p>
         </w:tc>
       </w:tr>
     </w:tbl>
@@ -273,70 +268,196 @@
                 <w:szCs w:val="20"/>
               </w:rPr>
             </w:pPr>
-            <w:proofErr w:type="spellStart"/>
             <w:r>
               <w:rPr>
                 <w:color w:val="808080" w:themeColor="background1" w:themeShade="80"/>
                 <w:sz w:val="20"/>
                 <w:szCs w:val="20"/>
               </w:rPr>
-              <w:t>Verkl</w:t>
-            </w:r>
-            <w:proofErr w:type="spellEnd"/>
-            <w:r>
+              <w:t>Verkl.</w:t>
+            </w:r>
+          </w:p>
+          <w:p>
+            <w:pPr>
               <w:rPr>
                 <w:color w:val="808080" w:themeColor="background1" w:themeShade="80"/>
                 <w:sz w:val="20"/>
                 <w:szCs w:val="20"/>
               </w:rPr>
-              <w:t>.</w:t>
-            </w:r>
-          </w:p>
-          <w:p>
-            <w:pPr>
+            </w:pPr>
+            <w:r>
               <w:rPr>
                 <w:color w:val="808080" w:themeColor="background1" w:themeShade="80"/>
                 <w:sz w:val="20"/>
                 <w:szCs w:val="20"/>
               </w:rPr>
-            </w:pPr>
-            <w:r>
+              <w:t>tid</w:t>
+            </w:r>
+          </w:p>
+        </w:tc>
+        <w:tc>
+          <w:tcPr>
+            <w:tcW w:w="3827" w:type="dxa"/>
+          </w:tcPr>
+          <w:p>
+            <w:pPr>
               <w:rPr>
                 <w:color w:val="808080" w:themeColor="background1" w:themeShade="80"/>
                 <w:sz w:val="20"/>
                 <w:szCs w:val="20"/>
               </w:rPr>
-              <w:t>tid</w:t>
-            </w:r>
-          </w:p>
-        </w:tc>
-        <w:tc>
-          <w:tcPr>
-            <w:tcW w:w="3827" w:type="dxa"/>
-          </w:tcPr>
-          <w:p>
-            <w:pPr>
+            </w:pPr>
+            <w:r>
               <w:rPr>
                 <w:color w:val="808080" w:themeColor="background1" w:themeShade="80"/>
                 <w:sz w:val="20"/>
                 <w:szCs w:val="20"/>
               </w:rPr>
-            </w:pPr>
+              <w:t>Problem på vägen</w:t>
+            </w:r>
             <w:r>
               <w:rPr>
                 <w:color w:val="808080" w:themeColor="background1" w:themeShade="80"/>
                 <w:sz w:val="20"/>
                 <w:szCs w:val="20"/>
               </w:rPr>
-              <w:t>Problem på vägen</w:t>
-            </w:r>
-            <w:r>
-              <w:rPr>
-                <w:color w:val="808080" w:themeColor="background1" w:themeShade="80"/>
+              <w:t xml:space="preserve"> </w:t>
+            </w:r>
+          </w:p>
+        </w:tc>
+      </w:tr>
+      <w:tr>
+        <w:tc>
+          <w:tcPr>
+            <w:tcW w:w="569" w:type="dxa"/>
+          </w:tcPr>
+          <w:p>
+            <w:pPr>
+              <w:rPr>
                 <w:sz w:val="20"/>
                 <w:szCs w:val="20"/>
               </w:rPr>
-              <w:t xml:space="preserve"> </w:t>
+            </w:pPr>
+            <w:r>
+              <w:rPr>
+                <w:sz w:val="20"/>
+                <w:szCs w:val="20"/>
+              </w:rPr>
+              <w:t>1</w:t>
+            </w:r>
+          </w:p>
+        </w:tc>
+        <w:tc>
+          <w:tcPr>
+            <w:tcW w:w="707" w:type="dxa"/>
+          </w:tcPr>
+          <w:p>
+            <w:pPr>
+              <w:rPr>
+                <w:sz w:val="20"/>
+                <w:szCs w:val="20"/>
+              </w:rPr>
+            </w:pPr>
+            <w:r>
+              <w:rPr>
+                <w:sz w:val="20"/>
+                <w:szCs w:val="20"/>
+              </w:rPr>
+              <w:t>30 m</w:t>
+            </w:r>
+          </w:p>
+        </w:tc>
+        <w:tc>
+          <w:tcPr>
+            <w:tcW w:w="4394" w:type="dxa"/>
+          </w:tcPr>
+          <w:p>
+            <w:pPr>
+              <w:rPr>
+                <w:b/>
+              </w:rPr>
+            </w:pPr>
+            <w:r>
+              <w:rPr>
+                <w:b/>
+              </w:rPr>
+              <w:t>Uppgift 1 - Planera</w:t>
+            </w:r>
+          </w:p>
+          <w:p>
+            <w:r>
+              <w:t xml:space="preserve">Förstå </w:t>
+            </w:r>
+            <w:r>
+              <w:t>alla uppgifter och planera dem.</w:t>
+            </w:r>
+          </w:p>
+        </w:tc>
+        <w:tc>
+          <w:tcPr>
+            <w:tcW w:w="709" w:type="dxa"/>
+          </w:tcPr>
+          <w:p>
+            <w:pPr>
+              <w:rPr>
+                <w:sz w:val="20"/>
+                <w:szCs w:val="20"/>
+              </w:rPr>
+            </w:pPr>
+            <w:r>
+              <w:rPr>
+                <w:sz w:val="20"/>
+                <w:szCs w:val="20"/>
+              </w:rPr>
+              <w:t xml:space="preserve">35 m </w:t>
+            </w:r>
+          </w:p>
+        </w:tc>
+        <w:tc>
+          <w:tcPr>
+            <w:tcW w:w="3827" w:type="dxa"/>
+          </w:tcPr>
+          <w:p>
+            <w:pPr>
+              <w:rPr>
+                <w:sz w:val="20"/>
+                <w:szCs w:val="20"/>
+              </w:rPr>
+            </w:pPr>
+            <w:r>
+              <w:rPr>
+                <w:sz w:val="20"/>
+                <w:szCs w:val="20"/>
+              </w:rPr>
+              <w:t>Väldigt grov planering.</w:t>
+            </w:r>
+            <w:r>
+              <w:rPr>
+                <w:sz w:val="20"/>
+                <w:szCs w:val="20"/>
+              </w:rPr>
+              <w:t xml:space="preserve"> Och </w:t>
+            </w:r>
+            <w:r>
+              <w:rPr>
+                <w:sz w:val="20"/>
+                <w:szCs w:val="20"/>
+              </w:rPr>
+              <w:t>stora</w:t>
+            </w:r>
+            <w:r>
+              <w:rPr>
+                <w:sz w:val="20"/>
+                <w:szCs w:val="20"/>
+              </w:rPr>
+              <w:t xml:space="preserve"> steg.</w:t>
+            </w:r>
+            <w:r>
+              <w:rPr>
+                <w:sz w:val="20"/>
+                <w:szCs w:val="20"/>
+              </w:rPr>
+              <w:t xml:space="preserve"> Ej nedbrutna.</w:t>
             </w:r>
           </w:p>
         </w:tc>
@@ -347,65 +468,50 @@
             <w:tcW w:w="569" w:type="dxa"/>
           </w:tcPr>
           <w:p>
+            <w:r>
+              <w:t>2</w:t>
+            </w:r>
+          </w:p>
+        </w:tc>
+        <w:tc>
+          <w:tcPr>
+            <w:tcW w:w="707" w:type="dxa"/>
+          </w:tcPr>
+          <w:p>
+            <w:r>
+              <w:t>15 m</w:t>
+            </w:r>
+          </w:p>
+        </w:tc>
+        <w:tc>
+          <w:tcPr>
+            <w:tcW w:w="4394" w:type="dxa"/>
+          </w:tcPr>
+          <w:p>
             <w:pPr>
               <w:rPr>
-                <w:sz w:val="20"/>
-                <w:szCs w:val="20"/>
+                <w:b/>
               </w:rPr>
             </w:pPr>
             <w:r>
               <w:rPr>
-                <w:sz w:val="20"/>
-                <w:szCs w:val="20"/>
-              </w:rPr>
-              <w:t>1</w:t>
-            </w:r>
-          </w:p>
-        </w:tc>
-        <w:tc>
-          <w:tcPr>
-            <w:tcW w:w="707" w:type="dxa"/>
-          </w:tcPr>
+                <w:b/>
+              </w:rPr>
+              <w:t>Skapa r</w:t>
+            </w:r>
+            <w:r>
+              <w:rPr>
+                <w:b/>
+              </w:rPr>
+              <w:t>eposition på github</w:t>
+            </w:r>
+          </w:p>
           <w:p>
             <w:pPr>
               <w:rPr>
-                <w:sz w:val="20"/>
-                <w:szCs w:val="20"/>
+                <w:b/>
               </w:rPr>
             </w:pPr>
-            <w:r>
-              <w:rPr>
-                <w:sz w:val="20"/>
-                <w:szCs w:val="20"/>
-              </w:rPr>
-              <w:t>30 m</w:t>
-            </w:r>
-          </w:p>
-        </w:tc>
-        <w:tc>
-          <w:tcPr>
-            <w:tcW w:w="4394" w:type="dxa"/>
-          </w:tcPr>
-          <w:p>
-            <w:pPr>
-              <w:rPr>
-                <w:b/>
-              </w:rPr>
-            </w:pPr>
-            <w:r>
-              <w:rPr>
-                <w:b/>
-              </w:rPr>
-              <w:t>Uppgift 1 - Planera</w:t>
-            </w:r>
-          </w:p>
-          <w:p>
-            <w:r>
-              <w:t xml:space="preserve">Förstå </w:t>
-            </w:r>
-            <w:r>
-              <w:t>alla uppgifter och planera dem.</w:t>
-            </w:r>
           </w:p>
         </w:tc>
         <w:tc>
@@ -413,18 +519,8 @@
             <w:tcW w:w="709" w:type="dxa"/>
           </w:tcPr>
           <w:p>
-            <w:pPr>
-              <w:rPr>
-                <w:sz w:val="20"/>
-                <w:szCs w:val="20"/>
-              </w:rPr>
-            </w:pPr>
-            <w:r>
-              <w:rPr>
-                <w:sz w:val="20"/>
-                <w:szCs w:val="20"/>
-              </w:rPr>
-              <w:t xml:space="preserve">35 m </w:t>
+            <w:r>
+              <w:t>10 m</w:t>
             </w:r>
           </w:p>
         </w:tc>
@@ -433,62 +529,8 @@
             <w:tcW w:w="3827" w:type="dxa"/>
           </w:tcPr>
           <w:p>
-            <w:pPr>
-              <w:rPr>
-                <w:sz w:val="20"/>
-                <w:szCs w:val="20"/>
-              </w:rPr>
-            </w:pPr>
-            <w:r>
-              <w:rPr>
-                <w:sz w:val="20"/>
-                <w:szCs w:val="20"/>
-              </w:rPr>
-              <w:t>Väldigt grov planering.</w:t>
-            </w:r>
-            <w:r>
-              <w:rPr>
-                <w:sz w:val="20"/>
-                <w:szCs w:val="20"/>
-              </w:rPr>
-              <w:t xml:space="preserve"> Och </w:t>
-            </w:r>
-            <w:r>
-              <w:rPr>
-                <w:sz w:val="20"/>
-                <w:szCs w:val="20"/>
-              </w:rPr>
-              <w:t>stora</w:t>
-            </w:r>
-            <w:r>
-              <w:rPr>
-                <w:sz w:val="20"/>
-                <w:szCs w:val="20"/>
-              </w:rPr>
-              <w:t xml:space="preserve"> steg.</w:t>
-            </w:r>
-            <w:r>
-              <w:rPr>
-                <w:sz w:val="20"/>
-                <w:szCs w:val="20"/>
-              </w:rPr>
-              <w:t xml:space="preserve"> </w:t>
-            </w:r>
-            <w:proofErr w:type="gramStart"/>
-            <w:r>
-              <w:rPr>
-                <w:sz w:val="20"/>
-                <w:szCs w:val="20"/>
-              </w:rPr>
-              <w:t>Ej</w:t>
-            </w:r>
-            <w:proofErr w:type="gramEnd"/>
-            <w:r>
-              <w:rPr>
-                <w:sz w:val="20"/>
-                <w:szCs w:val="20"/>
-              </w:rPr>
-              <w:t xml:space="preserve"> nedbrutna.</w:t>
+            <w:r>
+              <w:t>Inga problem</w:t>
             </w:r>
           </w:p>
         </w:tc>
@@ -500,7 +542,7 @@
           </w:tcPr>
           <w:p>
             <w:r>
-              <w:t>2</w:t>
+              <w:t>3</w:t>
             </w:r>
           </w:p>
         </w:tc>
@@ -510,97 +552,10 @@
           </w:tcPr>
           <w:p>
             <w:r>
-              <w:t>15 m</w:t>
-            </w:r>
-          </w:p>
-        </w:tc>
-        <w:tc>
-          <w:tcPr>
-            <w:tcW w:w="4394" w:type="dxa"/>
-          </w:tcPr>
-          <w:p>
-            <w:pPr>
-              <w:rPr>
-                <w:b/>
-              </w:rPr>
-            </w:pPr>
-            <w:r>
-              <w:rPr>
-                <w:b/>
-              </w:rPr>
-              <w:t xml:space="preserve">Skapa </w:t>
-            </w:r>
-            <w:proofErr w:type="spellStart"/>
-            <w:r>
-              <w:rPr>
-                <w:b/>
-              </w:rPr>
-              <w:t>r</w:t>
-            </w:r>
-            <w:r>
-              <w:rPr>
-                <w:b/>
-              </w:rPr>
-              <w:t>eposition</w:t>
-            </w:r>
-            <w:proofErr w:type="spellEnd"/>
-            <w:r>
-              <w:rPr>
-                <w:b/>
-              </w:rPr>
-              <w:t xml:space="preserve"> på </w:t>
-            </w:r>
-            <w:proofErr w:type="spellStart"/>
-            <w:r>
-              <w:rPr>
-                <w:b/>
-              </w:rPr>
-              <w:t>github</w:t>
-            </w:r>
-            <w:proofErr w:type="spellEnd"/>
-          </w:p>
-          <w:p>
-            <w:pPr>
-              <w:rPr>
-                <w:b/>
-              </w:rPr>
-            </w:pPr>
-          </w:p>
-        </w:tc>
-        <w:tc>
-          <w:tcPr>
-            <w:tcW w:w="709" w:type="dxa"/>
-          </w:tcPr>
-          <w:p>
-            <w:bookmarkStart w:id="0" w:name="_GoBack"/>
-            <w:bookmarkEnd w:id="0"/>
-          </w:p>
-        </w:tc>
-        <w:tc>
-          <w:tcPr>
-            <w:tcW w:w="3827" w:type="dxa"/>
-          </w:tcPr>
-          <w:p/>
-        </w:tc>
-      </w:tr>
-      <w:tr>
-        <w:tc>
-          <w:tcPr>
-            <w:tcW w:w="569" w:type="dxa"/>
-          </w:tcPr>
-          <w:p>
-            <w:r>
-              <w:t>3</w:t>
-            </w:r>
-          </w:p>
-        </w:tc>
-        <w:tc>
-          <w:tcPr>
-            <w:tcW w:w="707" w:type="dxa"/>
-          </w:tcPr>
-          <w:p>
-            <w:r>
-              <w:t>2 t</w:t>
+              <w:t>1</w:t>
+            </w:r>
+            <w:r>
+              <w:t xml:space="preserve"> t</w:t>
             </w:r>
           </w:p>
         </w:tc>
@@ -659,13 +614,21 @@
           <w:tcPr>
             <w:tcW w:w="709" w:type="dxa"/>
           </w:tcPr>
-          <w:p/>
+          <w:p>
+            <w:r>
+              <w:t>15 m</w:t>
+            </w:r>
+          </w:p>
         </w:tc>
         <w:tc>
           <w:tcPr>
             <w:tcW w:w="3827" w:type="dxa"/>
           </w:tcPr>
-          <w:p/>
+          <w:p>
+            <w:r>
+              <w:t>Flyter ihop med nästa steg,</w:t>
+            </w:r>
+          </w:p>
         </w:tc>
       </w:tr>
       <w:tr>
@@ -713,13 +676,37 @@
           <w:tcPr>
             <w:tcW w:w="709" w:type="dxa"/>
           </w:tcPr>
-          <w:p/>
+          <w:p>
+            <w:r>
+              <w:t>1</w:t>
+            </w:r>
+            <w:r>
+              <w:t xml:space="preserve"> t</w:t>
+            </w:r>
+            <w:r>
+              <w:br/>
+              <w:t>30 m</w:t>
+            </w:r>
+          </w:p>
         </w:tc>
         <w:tc>
           <w:tcPr>
             <w:tcW w:w="3827" w:type="dxa"/>
           </w:tcPr>
-          <w:p/>
+          <w:p>
+            <w:r>
+              <w:t>Något f</w:t>
+            </w:r>
+            <w:r>
+              <w:t>ör ospecifierade krav. Sekreteraren blir utan jobb</w:t>
+            </w:r>
+            <w:r>
+              <w:t xml:space="preserve"> (systemet gör jobbet)</w:t>
+            </w:r>
+            <w:r>
+              <w:t>.</w:t>
+            </w:r>
+          </w:p>
         </w:tc>
       </w:tr>
       <w:tr>
@@ -1274,30 +1261,8 @@
               <w:rPr>
                 <w:b/>
               </w:rPr>
-              <w:t xml:space="preserve">Uppgift 7 – </w:t>
-            </w:r>
-            <w:proofErr w:type="spellStart"/>
-            <w:r>
-              <w:rPr>
-                <w:b/>
-              </w:rPr>
-              <w:t>Supplementary</w:t>
-            </w:r>
-            <w:proofErr w:type="spellEnd"/>
-            <w:r>
-              <w:rPr>
-                <w:b/>
-              </w:rPr>
-              <w:t xml:space="preserve"> </w:t>
-            </w:r>
-            <w:proofErr w:type="spellStart"/>
-            <w:r>
-              <w:rPr>
-                <w:b/>
-              </w:rPr>
-              <w:t>specification</w:t>
-            </w:r>
-            <w:proofErr w:type="spellEnd"/>
+              <w:t>Uppgift 7 – Supplementary specification</w:t>
+            </w:r>
           </w:p>
           <w:p>
             <w:pPr>
@@ -1308,23 +1273,7 @@
               </w:numPr>
             </w:pPr>
             <w:r>
-              <w:t xml:space="preserve">Läs på om </w:t>
-            </w:r>
-            <w:proofErr w:type="spellStart"/>
-            <w:r>
-              <w:t>supplementary</w:t>
-            </w:r>
-            <w:proofErr w:type="spellEnd"/>
-            <w:r>
-              <w:t xml:space="preserve"> </w:t>
-            </w:r>
-            <w:proofErr w:type="spellStart"/>
-            <w:r>
-              <w:t>specifications</w:t>
-            </w:r>
-            <w:proofErr w:type="spellEnd"/>
-            <w:r>
-              <w:t xml:space="preserve"> i boken.</w:t>
+              <w:t>Läs på om supplementary specifications i boken.</w:t>
             </w:r>
           </w:p>
         </w:tc>
@@ -1384,7 +1333,11 @@
               <w:t>specificera</w:t>
             </w:r>
             <w:r>
-              <w:t xml:space="preserve"> övriga krav på den första releasen av gymnastiksystemet</w:t>
+              <w:t xml:space="preserve"> övriga krav på den första releasen av </w:t>
+            </w:r>
+            <w:r>
+              <w:lastRenderedPageBreak/>
+              <w:t>gymnastiksystemet</w:t>
             </w:r>
           </w:p>
         </w:tc>
@@ -1408,6 +1361,7 @@
           </w:tcPr>
           <w:p>
             <w:r>
+              <w:lastRenderedPageBreak/>
               <w:t>14</w:t>
             </w:r>
           </w:p>
@@ -1438,11 +1392,7 @@
               <w:t xml:space="preserve">Hitta kurskamrat och skicka </w:t>
             </w:r>
             <w:r>
-              <w:t xml:space="preserve">krav på </w:t>
-            </w:r>
-            <w:r>
-              <w:lastRenderedPageBreak/>
-              <w:t>den första releasen.</w:t>
+              <w:t>krav på den första releasen.</w:t>
             </w:r>
           </w:p>
         </w:tc>
@@ -1466,7 +1416,6 @@
           </w:tcPr>
           <w:p>
             <w:r>
-              <w:lastRenderedPageBreak/>
               <w:t>15</w:t>
             </w:r>
           </w:p>
@@ -1494,13 +1443,14 @@
               </w:numPr>
             </w:pPr>
             <w:r>
-              <w:t xml:space="preserve">Agera bollplank åt </w:t>
-            </w:r>
-            <w:proofErr w:type="spellStart"/>
-            <w:r>
-              <w:t>kuskamrat</w:t>
-            </w:r>
-            <w:proofErr w:type="spellEnd"/>
+              <w:t>Agera bollplank åt ku</w:t>
+            </w:r>
+            <w:r>
+              <w:t>r</w:t>
+            </w:r>
+            <w:r>
+              <w:t>skamrat</w:t>
+            </w:r>
           </w:p>
         </w:tc>
         <w:tc>
@@ -1713,11 +1663,301 @@
       </w:r>
     </w:p>
     <w:p/>
+    <w:p>
+      <w:r>
+        <w:t>G</w:t>
+      </w:r>
+      <w:r>
+        <w:t xml:space="preserve">ymnastikligan vill ha ett system att ersätta den manuella hanteringen idag kring </w:t>
+      </w:r>
+      <w:r>
+        <w:t>en gymnastiktävlingssäsong.</w:t>
+      </w:r>
+    </w:p>
+    <w:p>
+      <w:pPr>
+        <w:rPr>
+          <w:b/>
+        </w:rPr>
+      </w:pPr>
+      <w:r>
+        <w:rPr>
+          <w:b/>
+        </w:rPr>
+        <w:t>Grundmål</w:t>
+      </w:r>
+      <w:r>
+        <w:rPr>
+          <w:b/>
+        </w:rPr>
+        <w:t xml:space="preserve"> med projektet</w:t>
+      </w:r>
+      <w:r>
+        <w:rPr>
+          <w:b/>
+        </w:rPr>
+        <w:t>:</w:t>
+      </w:r>
+    </w:p>
+    <w:p>
+      <w:pPr>
+        <w:pStyle w:val="Liststycke"/>
+      </w:pPr>
+      <w:r>
+        <w:t xml:space="preserve">Vi bygger ett </w:t>
+      </w:r>
+      <w:r>
+        <w:t xml:space="preserve">webbaserat </w:t>
+      </w:r>
+      <w:r>
+        <w:t xml:space="preserve">lättanvänt och tydligt </w:t>
+      </w:r>
+      <w:r>
+        <w:t>system som automatiserar</w:t>
+      </w:r>
+      <w:r>
+        <w:t xml:space="preserve"> och underlättar</w:t>
+      </w:r>
+      <w:r>
+        <w:t xml:space="preserve"> uppsättningen och hanteringen av en gymnastiktävlingssäsong.</w:t>
+      </w:r>
+    </w:p>
+    <w:p>
+      <w:pPr>
+        <w:rPr>
+          <w:b/>
+        </w:rPr>
+      </w:pPr>
+      <w:r>
+        <w:rPr>
+          <w:b/>
+        </w:rPr>
+        <w:t>Systemets huvudfunktioner inkluderar:</w:t>
+      </w:r>
+    </w:p>
+    <w:p>
+      <w:pPr>
+        <w:pStyle w:val="Liststycke"/>
+        <w:numPr>
+          <w:ilvl w:val="0"/>
+          <w:numId w:val="4"/>
+        </w:numPr>
+      </w:pPr>
+      <w:r>
+        <w:t>Webbasera</w:t>
+      </w:r>
+      <w:r>
+        <w:t>d</w:t>
+      </w:r>
+      <w:r>
+        <w:t xml:space="preserve"> </w:t>
+      </w:r>
+      <w:r>
+        <w:t xml:space="preserve">åtkomst med </w:t>
+      </w:r>
+      <w:r>
+        <w:t>inloggning</w:t>
+      </w:r>
+      <w:r>
+        <w:t xml:space="preserve"> för; klubbmedlemmar, domare, sekreterare</w:t>
+      </w:r>
+      <w:r>
+        <w:t xml:space="preserve">, </w:t>
+      </w:r>
+      <w:r>
+        <w:t>tävlande</w:t>
+      </w:r>
+      <w:r>
+        <w:t xml:space="preserve"> och </w:t>
+      </w:r>
+      <w:r>
+        <w:t xml:space="preserve">begränsad åtkomst för </w:t>
+      </w:r>
+      <w:r>
+        <w:t>utomstående</w:t>
+      </w:r>
+      <w:r>
+        <w:t xml:space="preserve"> med begränsad information</w:t>
+      </w:r>
+      <w:r>
+        <w:t>.</w:t>
+      </w:r>
+    </w:p>
+    <w:p>
+      <w:pPr>
+        <w:pStyle w:val="Liststycke"/>
+        <w:numPr>
+          <w:ilvl w:val="0"/>
+          <w:numId w:val="4"/>
+        </w:numPr>
+      </w:pPr>
+      <w:r>
+        <w:t xml:space="preserve">Register </w:t>
+      </w:r>
+      <w:r>
+        <w:t>över</w:t>
+      </w:r>
+      <w:r>
+        <w:t xml:space="preserve"> </w:t>
+      </w:r>
+      <w:r>
+        <w:t>säsongscheman</w:t>
+      </w:r>
+      <w:r>
+        <w:t xml:space="preserve">, domare, sekreterare, </w:t>
+      </w:r>
+      <w:r>
+        <w:t xml:space="preserve">klubbar, medlemmar, </w:t>
+      </w:r>
+      <w:r>
+        <w:t>träffar</w:t>
+      </w:r>
+      <w:r>
+        <w:t>,</w:t>
+      </w:r>
+      <w:r>
+        <w:t xml:space="preserve"> tävlingar,</w:t>
+      </w:r>
+      <w:r>
+        <w:t xml:space="preserve"> t</w:t>
+      </w:r>
+      <w:r>
+        <w:t>ävlingslag</w:t>
+      </w:r>
+      <w:r>
+        <w:t xml:space="preserve">, </w:t>
+      </w:r>
+      <w:r>
+        <w:t>tävlingsgrenar</w:t>
+      </w:r>
+      <w:r>
+        <w:t xml:space="preserve">, </w:t>
+      </w:r>
+      <w:r>
+        <w:t>poängbedömning</w:t>
+      </w:r>
+      <w:r>
+        <w:t xml:space="preserve"> och säsongsresultat</w:t>
+      </w:r>
+      <w:r>
+        <w:t>.</w:t>
+      </w:r>
+    </w:p>
+    <w:p>
+      <w:pPr>
+        <w:pStyle w:val="Liststycke"/>
+        <w:numPr>
+          <w:ilvl w:val="0"/>
+          <w:numId w:val="4"/>
+        </w:numPr>
+      </w:pPr>
+      <w:r>
+        <w:t>Boknings</w:t>
+      </w:r>
+      <w:r>
+        <w:t>system</w:t>
+      </w:r>
+      <w:r>
+        <w:t xml:space="preserve"> för schemaläggning</w:t>
+      </w:r>
+      <w:r>
+        <w:t xml:space="preserve"> av s</w:t>
+      </w:r>
+      <w:r>
+        <w:t>äsong</w:t>
+      </w:r>
+      <w:r>
+        <w:t>, träffar</w:t>
+      </w:r>
+      <w:r>
+        <w:t xml:space="preserve">, </w:t>
+      </w:r>
+      <w:r>
+        <w:t>tävlingar</w:t>
+      </w:r>
+      <w:r>
+        <w:t>.</w:t>
+      </w:r>
+    </w:p>
+    <w:p>
+      <w:pPr>
+        <w:pStyle w:val="Liststycke"/>
+        <w:numPr>
+          <w:ilvl w:val="0"/>
+          <w:numId w:val="4"/>
+        </w:numPr>
+      </w:pPr>
+      <w:r>
+        <w:t>Poängbedömning</w:t>
+      </w:r>
+      <w:r>
+        <w:t>s</w:t>
+      </w:r>
+      <w:r>
+        <w:t>system</w:t>
+      </w:r>
+      <w:r>
+        <w:t xml:space="preserve"> för domare, samt möjlighet för tävlande (och eventuellt utomstående) att </w:t>
+      </w:r>
+      <w:r>
+        <w:t>t</w:t>
+      </w:r>
+      <w:r>
+        <w:t xml:space="preserve">a del av poängen. </w:t>
+      </w:r>
+    </w:p>
+    <w:p>
+      <w:pPr>
+        <w:pStyle w:val="Liststycke"/>
+        <w:numPr>
+          <w:ilvl w:val="0"/>
+          <w:numId w:val="4"/>
+        </w:numPr>
+      </w:pPr>
+      <w:r>
+        <w:t xml:space="preserve">Möjlighet att anmäla </w:t>
+      </w:r>
+      <w:r>
+        <w:t xml:space="preserve">lag </w:t>
+      </w:r>
+      <w:r>
+        <w:t>till tävlingar</w:t>
+      </w:r>
+    </w:p>
+    <w:p>
+      <w:pPr>
+        <w:pStyle w:val="Liststycke"/>
+        <w:numPr>
+          <w:ilvl w:val="0"/>
+          <w:numId w:val="4"/>
+        </w:numPr>
+      </w:pPr>
+      <w:r>
+        <w:t xml:space="preserve">Automatiska funktioner för; uträkning av poäng, </w:t>
+      </w:r>
+      <w:r>
+        <w:t xml:space="preserve">anmälan till deltävlingar. </w:t>
+      </w:r>
+    </w:p>
     <w:p/>
     <w:p>
-      <w:r>
-        <w:br w:type="page"/>
-      </w:r>
+      <w:pPr>
+        <w:pStyle w:val="Rubrik1"/>
+      </w:pPr>
+      <w:r>
+        <w:t xml:space="preserve">Uppgift 3 </w:t>
+      </w:r>
+      <w:r>
+        <w:t>–</w:t>
+      </w:r>
+      <w:r>
+        <w:t xml:space="preserve"> Användningsfall</w:t>
+      </w:r>
+    </w:p>
+    <w:p/>
+    <w:p>
+      <w:bookmarkStart w:id="0" w:name="_GoBack"/>
+      <w:bookmarkEnd w:id="0"/>
     </w:p>
     <w:p/>
     <w:p/>
@@ -1778,23 +2018,7 @@
     </w:p>
     <w:p>
       <w:r>
-        <w:t xml:space="preserve">Skapa </w:t>
-      </w:r>
-      <w:proofErr w:type="spellStart"/>
-      <w:r>
-        <w:t>reposition</w:t>
-      </w:r>
-      <w:proofErr w:type="spellEnd"/>
-      <w:r>
-        <w:t xml:space="preserve"> på </w:t>
-      </w:r>
-      <w:proofErr w:type="spellStart"/>
-      <w:r>
-        <w:t>github</w:t>
-      </w:r>
-      <w:proofErr w:type="spellEnd"/>
-      <w:r>
-        <w:t xml:space="preserve">. </w:t>
+        <w:t xml:space="preserve">Skapa reposition på github. </w:t>
       </w:r>
     </w:p>
     <w:p>
@@ -1860,23 +2084,7 @@
     </w:p>
     <w:p>
       <w:r>
-        <w:t xml:space="preserve">Skapa </w:t>
-      </w:r>
-      <w:proofErr w:type="spellStart"/>
-      <w:r>
-        <w:t>reposition</w:t>
-      </w:r>
-      <w:proofErr w:type="spellEnd"/>
-      <w:r>
-        <w:t xml:space="preserve"> på </w:t>
-      </w:r>
-      <w:proofErr w:type="spellStart"/>
-      <w:r>
-        <w:t>github</w:t>
-      </w:r>
-      <w:proofErr w:type="spellEnd"/>
-      <w:r>
-        <w:t xml:space="preserve">. </w:t>
+        <w:t xml:space="preserve">Skapa reposition på github. </w:t>
       </w:r>
     </w:p>
     <w:p>
@@ -1942,23 +2150,7 @@
     </w:p>
     <w:p>
       <w:r>
-        <w:t xml:space="preserve">Skapa </w:t>
-      </w:r>
-      <w:proofErr w:type="spellStart"/>
-      <w:r>
-        <w:t>reposition</w:t>
-      </w:r>
-      <w:proofErr w:type="spellEnd"/>
-      <w:r>
-        <w:t xml:space="preserve"> på </w:t>
-      </w:r>
-      <w:proofErr w:type="spellStart"/>
-      <w:r>
-        <w:t>github</w:t>
-      </w:r>
-      <w:proofErr w:type="spellEnd"/>
-      <w:r>
-        <w:t xml:space="preserve">. </w:t>
+        <w:t xml:space="preserve">Skapa reposition på github. </w:t>
       </w:r>
     </w:p>
     <w:p>
@@ -2139,7 +2331,7 @@
         <w:sz w:val="18"/>
         <w:szCs w:val="18"/>
       </w:rPr>
-      <w:t>1</w:t>
+      <w:t>3</w:t>
     </w:r>
     <w:r>
       <w:rPr>
@@ -2332,7 +2524,7 @@
   <w:abstractNum w:abstractNumId="1">
     <w:nsid w:val="14540AAD"/>
     <w:multiLevelType w:val="hybridMultilevel"/>
-    <w:tmpl w:val="4D6A6C5C"/>
+    <w:tmpl w:val="945AD78A"/>
     <w:lvl w:ilvl="0" w:tplc="041D0001">
       <w:start w:val="1"/>
       <w:numFmt w:val="bullet"/>

</xml_diff>